<commit_message>
'finished' midterm project proposal doc
</commit_message>
<xml_diff>
--- a/Midtermproposal_60.docx
+++ b/Midtermproposal_60.docx
@@ -335,6 +335,14 @@
           <w:szCs w:val="32"/>
         </w:rPr>
         <w:t xml:space="preserve">once a week or as necessary to work together on various aspects of the project. </w:t>
+      </w:r>
+      <w:r>
+        <w:rPr>
+          <w:rFonts w:ascii="Times New Roman" w:hAnsi="Times New Roman" w:cs="Times New Roman"/>
+          <w:sz w:val="32"/>
+          <w:szCs w:val="32"/>
+        </w:rPr>
+        <w:t xml:space="preserve">Since the project will span multiple pages and presumably have a database we will split the work along those lines and each have a list of pages to develop and aspects of the database to work on. </w:t>
       </w:r>
     </w:p>
     <w:sectPr>

</xml_diff>

<commit_message>
Midterm Proposal Final Draft
</commit_message>
<xml_diff>
--- a/Midtermproposal_60.docx
+++ b/Midtermproposal_60.docx
@@ -342,7 +342,41 @@
           <w:sz w:val="32"/>
           <w:szCs w:val="32"/>
         </w:rPr>
-        <w:t xml:space="preserve">Since the project will span multiple pages and presumably have a database we will split the work along those lines and each have a list of pages to develop and aspects of the database to work on. </w:t>
+        <w:t xml:space="preserve">Since the project will span multiple pages and presumably have a </w:t>
+      </w:r>
+      <w:r>
+        <w:rPr>
+          <w:rFonts w:ascii="Times New Roman" w:hAnsi="Times New Roman" w:cs="Times New Roman"/>
+          <w:sz w:val="32"/>
+          <w:szCs w:val="32"/>
+        </w:rPr>
+        <w:t>database,</w:t>
+      </w:r>
+      <w:r>
+        <w:rPr>
+          <w:rFonts w:ascii="Times New Roman" w:hAnsi="Times New Roman" w:cs="Times New Roman"/>
+          <w:sz w:val="32"/>
+          <w:szCs w:val="32"/>
+        </w:rPr>
+        <w:t xml:space="preserve"> we will split the work along those </w:t>
+      </w:r>
+      <w:proofErr w:type="gramStart"/>
+      <w:r>
+        <w:rPr>
+          <w:rFonts w:ascii="Times New Roman" w:hAnsi="Times New Roman" w:cs="Times New Roman"/>
+          <w:sz w:val="32"/>
+          <w:szCs w:val="32"/>
+        </w:rPr>
+        <w:t>lines</w:t>
+      </w:r>
+      <w:proofErr w:type="gramEnd"/>
+      <w:r>
+        <w:rPr>
+          <w:rFonts w:ascii="Times New Roman" w:hAnsi="Times New Roman" w:cs="Times New Roman"/>
+          <w:sz w:val="32"/>
+          <w:szCs w:val="32"/>
+        </w:rPr>
+        <w:t xml:space="preserve"> and each have a list of pages to develop and aspects of the database to work on. </w:t>
       </w:r>
     </w:p>
     <w:sectPr>

</xml_diff>